<commit_message>
Dodata pravila u predlog projekta i jos logike
</commit_message>
<xml_diff>
--- a/Predlog projekta.docx
+++ b/Predlog projekta.docx
@@ -1,6 +1,6 @@
 
 <file path=word/document.xml><?xml version="1.0" encoding="utf-8"?>
-<w:document xmlns:wpc="http://schemas.microsoft.com/office/word/2010/wordprocessingCanvas" xmlns:cx="http://schemas.microsoft.com/office/drawing/2014/chartex" xmlns:cx1="http://schemas.microsoft.com/office/drawing/2015/9/8/chartex" xmlns:cx2="http://schemas.microsoft.com/office/drawing/2015/10/21/chartex" xmlns:cx3="http://schemas.microsoft.com/office/drawing/2016/5/9/chartex" xmlns:cx4="http://schemas.microsoft.com/office/drawing/2016/5/10/chartex" xmlns:cx5="http://schemas.microsoft.com/office/drawing/2016/5/11/chartex" xmlns:cx6="http://schemas.microsoft.com/office/drawing/2016/5/12/chartex" xmlns:cx7="http://schemas.microsoft.com/office/drawing/2016/5/13/chartex" xmlns:cx8="http://schemas.microsoft.com/office/drawing/2016/5/14/chartex" xmlns:mc="http://schemas.openxmlformats.org/markup-compatibility/2006" xmlns:aink="http://schemas.microsoft.com/office/drawing/2016/ink" xmlns:am3d="http://schemas.microsoft.com/office/drawing/2017/model3d" xmlns:o="urn:schemas-microsoft-com:office:office" xmlns:r="http://schemas.openxmlformats.org/officeDocument/2006/relationships" xmlns:m="http://schemas.openxmlformats.org/officeDocument/2006/math" xmlns:v="urn:schemas-microsoft-com:vml" xmlns:wp14="http://schemas.microsoft.com/office/word/2010/wordprocessingDrawing" xmlns:wp="http://schemas.openxmlformats.org/drawingml/2006/wordprocessingDrawing" xmlns:w10="urn:schemas-microsoft-com:office:word" xmlns:w="http://schemas.openxmlformats.org/wordprocessingml/2006/main" xmlns:w14="http://schemas.microsoft.com/office/word/2010/wordml" xmlns:w15="http://schemas.microsoft.com/office/word/2012/wordml" xmlns:w16cex="http://schemas.microsoft.com/office/word/2018/wordml/cex" xmlns:w16cid="http://schemas.microsoft.com/office/word/2016/wordml/cid" xmlns:w16="http://schemas.microsoft.com/office/word/2018/wordml" xmlns:w16se="http://schemas.microsoft.com/office/word/2015/wordml/symex" xmlns:wpg="http://schemas.microsoft.com/office/word/2010/wordprocessingGroup" xmlns:wpi="http://schemas.microsoft.com/office/word/2010/wordprocessingInk" xmlns:wne="http://schemas.microsoft.com/office/word/2006/wordml" xmlns:wps="http://schemas.microsoft.com/office/word/2010/wordprocessingShape" mc:Ignorable="w14 w15 w16se w16cid w16 w16cex wp14">
+<w:document xmlns:wpc="http://schemas.microsoft.com/office/word/2010/wordprocessingCanvas" xmlns:cx="http://schemas.microsoft.com/office/drawing/2014/chartex" xmlns:cx1="http://schemas.microsoft.com/office/drawing/2015/9/8/chartex" xmlns:cx2="http://schemas.microsoft.com/office/drawing/2015/10/21/chartex" xmlns:cx3="http://schemas.microsoft.com/office/drawing/2016/5/9/chartex" xmlns:cx4="http://schemas.microsoft.com/office/drawing/2016/5/10/chartex" xmlns:cx5="http://schemas.microsoft.com/office/drawing/2016/5/11/chartex" xmlns:cx6="http://schemas.microsoft.com/office/drawing/2016/5/12/chartex" xmlns:cx7="http://schemas.microsoft.com/office/drawing/2016/5/13/chartex" xmlns:cx8="http://schemas.microsoft.com/office/drawing/2016/5/14/chartex" xmlns:mc="http://schemas.openxmlformats.org/markup-compatibility/2006" xmlns:aink="http://schemas.microsoft.com/office/drawing/2016/ink" xmlns:am3d="http://schemas.microsoft.com/office/drawing/2017/model3d" xmlns:o="urn:schemas-microsoft-com:office:office" xmlns:r="http://schemas.openxmlformats.org/officeDocument/2006/relationships" xmlns:m="http://schemas.openxmlformats.org/officeDocument/2006/math" xmlns:v="urn:schemas-microsoft-com:vml" xmlns:wp14="http://schemas.microsoft.com/office/word/2010/wordprocessingDrawing" xmlns:wp="http://schemas.openxmlformats.org/drawingml/2006/wordprocessingDrawing" xmlns:w10="urn:schemas-microsoft-com:office:word" xmlns:w="http://schemas.openxmlformats.org/wordprocessingml/2006/main" xmlns:w14="http://schemas.microsoft.com/office/word/2010/wordml" xmlns:w15="http://schemas.microsoft.com/office/word/2012/wordml" xmlns:w16cex="http://schemas.microsoft.com/office/word/2018/wordml/cex" xmlns:w16cid="http://schemas.microsoft.com/office/word/2016/wordml/cid" xmlns:w16="http://schemas.microsoft.com/office/word/2018/wordml" xmlns:w16sdtdh="http://schemas.microsoft.com/office/word/2020/wordml/sdtdatahash" xmlns:w16se="http://schemas.microsoft.com/office/word/2015/wordml/symex" xmlns:wpg="http://schemas.microsoft.com/office/word/2010/wordprocessingGroup" xmlns:wpi="http://schemas.microsoft.com/office/word/2010/wordprocessingInk" xmlns:wne="http://schemas.microsoft.com/office/word/2006/wordml" xmlns:wps="http://schemas.microsoft.com/office/word/2010/wordprocessingShape" mc:Ignorable="w14 w15 w16se w16cid w16 w16cex w16sdtdh wp14">
   <w:body>
     <w:p>
       <w:pPr>
@@ -879,14 +879,22 @@
     </w:p>
     <w:p>
       <w:pPr>
-        <w:spacing w:after="200" w:line="276" w:lineRule="auto"/>
-        <w:rPr>
-          <w:b/>
-          <w:sz w:val="24"/>
-          <w:szCs w:val="24"/>
-          <w:lang w:val="sr-Latn-RS"/>
-        </w:rPr>
-      </w:pPr>
+        <w:rPr>
+          <w:b/>
+          <w:sz w:val="24"/>
+          <w:szCs w:val="24"/>
+          <w:lang w:val="sr-Latn-RS"/>
+        </w:rPr>
+      </w:pPr>
+      <w:r>
+        <w:rPr>
+          <w:b/>
+          <w:sz w:val="24"/>
+          <w:szCs w:val="24"/>
+          <w:lang w:val="sr-Latn-RS"/>
+        </w:rPr>
+        <w:br w:type="page"/>
+      </w:r>
     </w:p>
     <w:p>
       <w:pPr>
@@ -1427,6 +1435,684 @@
           <w:lang w:val="sr-Latn-RS"/>
         </w:rPr>
       </w:pPr>
+      <w:r>
+        <w:rPr>
+          <w:b/>
+          <w:sz w:val="24"/>
+          <w:szCs w:val="24"/>
+          <w:lang w:val="sr-Latn-RS"/>
+        </w:rPr>
+        <w:t>Kategorizacija restorana na osnovu cena:</w:t>
+      </w:r>
+    </w:p>
+    <w:p>
+      <w:pPr>
+        <w:pStyle w:val="ListParagraph"/>
+        <w:numPr>
+          <w:ilvl w:val="0"/>
+          <w:numId w:val="12"/>
+        </w:numPr>
+        <w:rPr>
+          <w:b/>
+          <w:sz w:val="24"/>
+          <w:szCs w:val="24"/>
+          <w:lang w:val="sr-Latn-RS"/>
+        </w:rPr>
+      </w:pPr>
+      <w:r>
+        <w:rPr>
+          <w:bCs/>
+          <w:sz w:val="24"/>
+          <w:szCs w:val="24"/>
+          <w:lang w:val="sr-Latn-RS"/>
+        </w:rPr>
+        <w:t xml:space="preserve">Jeftini restorani, cene </w:t>
+      </w:r>
+      <w:r>
+        <w:rPr>
+          <w:bCs/>
+          <w:sz w:val="24"/>
+          <w:szCs w:val="24"/>
+          <w:lang w:val="sr-Latn-RS"/>
+        </w:rPr>
+        <w:t xml:space="preserve">70% </w:t>
+      </w:r>
+      <w:r>
+        <w:rPr>
+          <w:bCs/>
+          <w:sz w:val="24"/>
+          <w:szCs w:val="24"/>
+          <w:lang w:val="sr-Latn-RS"/>
+        </w:rPr>
+        <w:t>jela su im ispod proseka</w:t>
+      </w:r>
+    </w:p>
+    <w:p>
+      <w:pPr>
+        <w:pStyle w:val="ListParagraph"/>
+        <w:numPr>
+          <w:ilvl w:val="0"/>
+          <w:numId w:val="12"/>
+        </w:numPr>
+        <w:rPr>
+          <w:b/>
+          <w:sz w:val="24"/>
+          <w:szCs w:val="24"/>
+          <w:lang w:val="sr-Latn-RS"/>
+        </w:rPr>
+      </w:pPr>
+      <w:r>
+        <w:rPr>
+          <w:bCs/>
+          <w:sz w:val="24"/>
+          <w:szCs w:val="24"/>
+          <w:lang w:val="sr-Latn-RS"/>
+        </w:rPr>
+        <w:t xml:space="preserve">Standardne cene, cene </w:t>
+      </w:r>
+      <w:r>
+        <w:rPr>
+          <w:bCs/>
+          <w:sz w:val="24"/>
+          <w:szCs w:val="24"/>
+          <w:lang w:val="sr-Latn-RS"/>
+        </w:rPr>
+        <w:t xml:space="preserve">70% </w:t>
+      </w:r>
+      <w:r>
+        <w:rPr>
+          <w:bCs/>
+          <w:sz w:val="24"/>
+          <w:szCs w:val="24"/>
+          <w:lang w:val="sr-Latn-RS"/>
+        </w:rPr>
+        <w:t xml:space="preserve">jela su im prosecne </w:t>
+      </w:r>
+    </w:p>
+    <w:p>
+      <w:pPr>
+        <w:pStyle w:val="ListParagraph"/>
+        <w:numPr>
+          <w:ilvl w:val="0"/>
+          <w:numId w:val="12"/>
+        </w:numPr>
+        <w:rPr>
+          <w:b/>
+          <w:sz w:val="24"/>
+          <w:szCs w:val="24"/>
+          <w:lang w:val="sr-Latn-RS"/>
+        </w:rPr>
+      </w:pPr>
+      <w:r>
+        <w:rPr>
+          <w:bCs/>
+          <w:sz w:val="24"/>
+          <w:szCs w:val="24"/>
+          <w:lang w:val="sr-Latn-RS"/>
+        </w:rPr>
+        <w:t xml:space="preserve">Skupi restorani, cene </w:t>
+      </w:r>
+      <w:r>
+        <w:rPr>
+          <w:bCs/>
+          <w:sz w:val="24"/>
+          <w:szCs w:val="24"/>
+          <w:lang w:val="sr-Latn-RS"/>
+        </w:rPr>
+        <w:t xml:space="preserve">70% </w:t>
+      </w:r>
+      <w:r>
+        <w:rPr>
+          <w:bCs/>
+          <w:sz w:val="24"/>
+          <w:szCs w:val="24"/>
+          <w:lang w:val="sr-Latn-RS"/>
+        </w:rPr>
+        <w:t>jela su i</w:t>
+      </w:r>
+      <w:r>
+        <w:rPr>
+          <w:bCs/>
+          <w:sz w:val="24"/>
+          <w:szCs w:val="24"/>
+          <w:lang w:val="sr-Latn-RS"/>
+        </w:rPr>
+        <w:t>z</w:t>
+      </w:r>
+      <w:r>
+        <w:rPr>
+          <w:bCs/>
+          <w:sz w:val="24"/>
+          <w:szCs w:val="24"/>
+          <w:lang w:val="sr-Latn-RS"/>
+        </w:rPr>
+        <w:t>nad proseka</w:t>
+      </w:r>
+    </w:p>
+    <w:p>
+      <w:pPr>
+        <w:rPr>
+          <w:bCs/>
+          <w:sz w:val="24"/>
+          <w:szCs w:val="24"/>
+          <w:lang w:val="sr-Latn-RS"/>
+        </w:rPr>
+      </w:pPr>
+      <w:r>
+        <w:rPr>
+          <w:bCs/>
+          <w:sz w:val="24"/>
+          <w:szCs w:val="24"/>
+          <w:lang w:val="sr-Latn-RS"/>
+        </w:rPr>
+        <w:t xml:space="preserve">Prosek cene odredjenog jela se racuna kao zbir cena tog jela iz svih restorana u kojima je dostupno / broj restorana u kojima je dostupno i ima opseg 100 dinara </w:t>
+      </w:r>
+    </w:p>
+    <w:p>
+      <w:pPr>
+        <w:rPr>
+          <w:bCs/>
+          <w:sz w:val="24"/>
+          <w:szCs w:val="24"/>
+          <w:lang w:val="sr-Latn-RS"/>
+        </w:rPr>
+      </w:pPr>
+      <w:r>
+        <w:rPr>
+          <w:bCs/>
+          <w:sz w:val="24"/>
+          <w:szCs w:val="24"/>
+          <w:lang w:val="sr-Latn-RS"/>
+        </w:rPr>
+        <w:t xml:space="preserve">Ukoliko je izracunat prosek 400 dinara </w:t>
+      </w:r>
+    </w:p>
+    <w:p>
+      <w:pPr>
+        <w:pStyle w:val="ListParagraph"/>
+        <w:numPr>
+          <w:ilvl w:val="0"/>
+          <w:numId w:val="14"/>
+        </w:numPr>
+        <w:rPr>
+          <w:bCs/>
+          <w:sz w:val="24"/>
+          <w:szCs w:val="24"/>
+          <w:lang w:val="sr-Latn-RS"/>
+        </w:rPr>
+      </w:pPr>
+      <w:r>
+        <w:rPr>
+          <w:bCs/>
+          <w:sz w:val="24"/>
+          <w:szCs w:val="24"/>
+          <w:lang w:val="sr-Latn-RS"/>
+        </w:rPr>
+        <w:t>Ispod proseka jela koja kostaju manje od 350 dinara</w:t>
+      </w:r>
+    </w:p>
+    <w:p>
+      <w:pPr>
+        <w:pStyle w:val="ListParagraph"/>
+        <w:numPr>
+          <w:ilvl w:val="0"/>
+          <w:numId w:val="14"/>
+        </w:numPr>
+        <w:rPr>
+          <w:bCs/>
+          <w:sz w:val="24"/>
+          <w:szCs w:val="24"/>
+          <w:lang w:val="sr-Latn-RS"/>
+        </w:rPr>
+      </w:pPr>
+      <w:r>
+        <w:rPr>
+          <w:bCs/>
+          <w:sz w:val="24"/>
+          <w:szCs w:val="24"/>
+          <w:lang w:val="sr-Latn-RS"/>
+        </w:rPr>
+        <w:t>Prosecna cena bi bila od 350 do 450</w:t>
+      </w:r>
+    </w:p>
+    <w:p>
+      <w:pPr>
+        <w:pStyle w:val="ListParagraph"/>
+        <w:numPr>
+          <w:ilvl w:val="0"/>
+          <w:numId w:val="14"/>
+        </w:numPr>
+        <w:rPr>
+          <w:bCs/>
+          <w:sz w:val="24"/>
+          <w:szCs w:val="24"/>
+          <w:lang w:val="sr-Latn-RS"/>
+        </w:rPr>
+      </w:pPr>
+      <w:r>
+        <w:rPr>
+          <w:bCs/>
+          <w:sz w:val="24"/>
+          <w:szCs w:val="24"/>
+          <w:lang w:val="sr-Latn-RS"/>
+        </w:rPr>
+        <w:t>Skupa jela su ona koja kostaju vise od 450</w:t>
+      </w:r>
+    </w:p>
+    <w:p>
+      <w:pPr>
+        <w:rPr>
+          <w:b/>
+          <w:sz w:val="24"/>
+          <w:szCs w:val="24"/>
+          <w:lang w:val="sr-Latn-RS"/>
+        </w:rPr>
+      </w:pPr>
+      <w:r>
+        <w:rPr>
+          <w:b/>
+          <w:sz w:val="24"/>
+          <w:szCs w:val="24"/>
+          <w:lang w:val="sr-Latn-RS"/>
+        </w:rPr>
+        <w:t>Pravila za pronalaženje sličnih korisnika</w:t>
+      </w:r>
+    </w:p>
+    <w:p>
+      <w:pPr>
+        <w:pStyle w:val="ListParagraph"/>
+        <w:numPr>
+          <w:ilvl w:val="0"/>
+          <w:numId w:val="9"/>
+        </w:numPr>
+        <w:rPr>
+          <w:b/>
+          <w:sz w:val="24"/>
+          <w:szCs w:val="24"/>
+          <w:lang w:val="sr-Latn-RS"/>
+        </w:rPr>
+      </w:pPr>
+      <w:r>
+        <w:rPr>
+          <w:bCs/>
+          <w:sz w:val="24"/>
+          <w:szCs w:val="24"/>
+          <w:lang w:val="sr-Latn-RS"/>
+        </w:rPr>
+        <w:t xml:space="preserve">Ako je korisnik u prethodnih mesec dana naručivao iz barem tri ista restorana i iz barem dva istu vrstu hrane </w:t>
+      </w:r>
+      <w:r>
+        <w:rPr>
+          <w:bCs/>
+          <w:sz w:val="24"/>
+          <w:szCs w:val="24"/>
+          <w:lang w:val="sr-Latn-RS"/>
+        </w:rPr>
+        <w:t xml:space="preserve"> </w:t>
+      </w:r>
+      <w:r>
+        <w:rPr>
+          <w:bCs/>
+          <w:sz w:val="24"/>
+          <w:szCs w:val="24"/>
+          <w:lang w:val="sr-Latn-RS"/>
+        </w:rPr>
+        <w:t>tada je on slican</w:t>
+      </w:r>
+    </w:p>
+    <w:p>
+      <w:pPr>
+        <w:pStyle w:val="ListParagraph"/>
+        <w:numPr>
+          <w:ilvl w:val="0"/>
+          <w:numId w:val="9"/>
+        </w:numPr>
+        <w:rPr>
+          <w:b/>
+          <w:sz w:val="24"/>
+          <w:szCs w:val="24"/>
+          <w:lang w:val="sr-Latn-RS"/>
+        </w:rPr>
+      </w:pPr>
+      <w:r>
+        <w:rPr>
+          <w:bCs/>
+          <w:sz w:val="24"/>
+          <w:szCs w:val="24"/>
+          <w:lang w:val="sr-Latn-RS"/>
+        </w:rPr>
+        <w:t>Ako je korisnik slično ( razlika ocena do 0,5</w:t>
+      </w:r>
+      <w:r>
+        <w:rPr>
+          <w:bCs/>
+          <w:sz w:val="24"/>
+          <w:szCs w:val="24"/>
+          <w:lang w:val="sr-Latn-RS"/>
+        </w:rPr>
+        <w:t xml:space="preserve"> )</w:t>
+      </w:r>
+      <w:r>
+        <w:rPr>
+          <w:bCs/>
+          <w:sz w:val="24"/>
+          <w:szCs w:val="24"/>
+          <w:lang w:val="sr-Latn-RS"/>
+        </w:rPr>
+        <w:t xml:space="preserve"> ili isto ocenio barem 60% istih posecenih restorana</w:t>
+      </w:r>
+      <w:r>
+        <w:rPr>
+          <w:bCs/>
+          <w:sz w:val="24"/>
+          <w:szCs w:val="24"/>
+          <w:lang w:val="sr-Latn-RS"/>
+        </w:rPr>
+        <w:t xml:space="preserve"> tada je on slican</w:t>
+      </w:r>
+    </w:p>
+    <w:p>
+      <w:pPr>
+        <w:ind w:left="360"/>
+        <w:rPr>
+          <w:b/>
+          <w:sz w:val="24"/>
+          <w:szCs w:val="24"/>
+          <w:lang w:val="sr-Latn-RS"/>
+        </w:rPr>
+      </w:pPr>
+      <w:r>
+        <w:rPr>
+          <w:b/>
+          <w:sz w:val="24"/>
+          <w:szCs w:val="24"/>
+          <w:lang w:val="sr-Latn-RS"/>
+        </w:rPr>
+        <w:lastRenderedPageBreak/>
+        <w:t xml:space="preserve">Pravila za preporuku restorana </w:t>
+      </w:r>
+      <w:r>
+        <w:rPr>
+          <w:b/>
+          <w:sz w:val="24"/>
+          <w:szCs w:val="24"/>
+          <w:lang w:val="sr-Latn-RS"/>
+        </w:rPr>
+        <w:t>i njihovo rangiranje</w:t>
+      </w:r>
+    </w:p>
+    <w:p>
+      <w:pPr>
+        <w:pStyle w:val="ListParagraph"/>
+        <w:numPr>
+          <w:ilvl w:val="0"/>
+          <w:numId w:val="10"/>
+        </w:numPr>
+        <w:rPr>
+          <w:bCs/>
+          <w:sz w:val="24"/>
+          <w:szCs w:val="24"/>
+          <w:lang w:val="sr-Latn-RS"/>
+        </w:rPr>
+      </w:pPr>
+      <w:r>
+        <w:rPr>
+          <w:bCs/>
+          <w:sz w:val="24"/>
+          <w:szCs w:val="24"/>
+          <w:lang w:val="sr-Latn-RS"/>
+        </w:rPr>
+        <w:t xml:space="preserve">Preporucuju se restorani koje je posetio slican korisnik i koji imaju odabranu vrstu hrane ili jelo </w:t>
+      </w:r>
+    </w:p>
+    <w:p>
+      <w:pPr>
+        <w:pStyle w:val="ListParagraph"/>
+        <w:numPr>
+          <w:ilvl w:val="0"/>
+          <w:numId w:val="10"/>
+        </w:numPr>
+        <w:rPr>
+          <w:b/>
+          <w:sz w:val="24"/>
+          <w:szCs w:val="24"/>
+          <w:lang w:val="sr-Latn-RS"/>
+        </w:rPr>
+      </w:pPr>
+      <w:r>
+        <w:rPr>
+          <w:bCs/>
+          <w:sz w:val="24"/>
+          <w:szCs w:val="24"/>
+          <w:lang w:val="sr-Latn-RS"/>
+        </w:rPr>
+        <w:t xml:space="preserve">Preporucuju </w:t>
+      </w:r>
+      <w:r>
+        <w:rPr>
+          <w:bCs/>
+          <w:sz w:val="24"/>
+          <w:szCs w:val="24"/>
+          <w:lang w:val="sr-Latn-RS"/>
+        </w:rPr>
+        <w:t xml:space="preserve">se restorani koji imaju </w:t>
+      </w:r>
+      <w:r>
+        <w:rPr>
+          <w:bCs/>
+          <w:sz w:val="24"/>
+          <w:szCs w:val="24"/>
+          <w:lang w:val="sr-Latn-RS"/>
+        </w:rPr>
+        <w:t>odredjena jela na akciji koji spadaju</w:t>
+      </w:r>
+      <w:r>
+        <w:rPr>
+          <w:bCs/>
+          <w:sz w:val="24"/>
+          <w:szCs w:val="24"/>
+          <w:lang w:val="sr-Latn-RS"/>
+        </w:rPr>
+        <w:t xml:space="preserve"> </w:t>
+      </w:r>
+      <w:r>
+        <w:rPr>
+          <w:bCs/>
+          <w:sz w:val="24"/>
+          <w:szCs w:val="24"/>
+          <w:lang w:val="sr-Latn-RS"/>
+        </w:rPr>
+        <w:t xml:space="preserve">u </w:t>
+      </w:r>
+      <w:r>
+        <w:rPr>
+          <w:bCs/>
+          <w:sz w:val="24"/>
+          <w:szCs w:val="24"/>
+          <w:lang w:val="sr-Latn-RS"/>
+        </w:rPr>
+        <w:t>vrstu hrane koju korisnik najvise narucuje</w:t>
+      </w:r>
+    </w:p>
+    <w:p>
+      <w:pPr>
+        <w:pStyle w:val="ListParagraph"/>
+        <w:numPr>
+          <w:ilvl w:val="0"/>
+          <w:numId w:val="10"/>
+        </w:numPr>
+        <w:rPr>
+          <w:b/>
+          <w:sz w:val="24"/>
+          <w:szCs w:val="24"/>
+          <w:lang w:val="sr-Latn-RS"/>
+        </w:rPr>
+      </w:pPr>
+      <w:r>
+        <w:rPr>
+          <w:bCs/>
+          <w:sz w:val="24"/>
+          <w:szCs w:val="24"/>
+          <w:lang w:val="sr-Latn-RS"/>
+        </w:rPr>
+        <w:t>Preporucuje</w:t>
+      </w:r>
+      <w:r>
+        <w:rPr>
+          <w:bCs/>
+          <w:sz w:val="24"/>
+          <w:szCs w:val="24"/>
+          <w:lang w:val="sr-Latn-RS"/>
+        </w:rPr>
+        <w:t xml:space="preserve"> se restoran</w:t>
+      </w:r>
+      <w:r>
+        <w:rPr>
+          <w:bCs/>
+          <w:sz w:val="24"/>
+          <w:szCs w:val="24"/>
+          <w:lang w:val="sr-Latn-RS"/>
+        </w:rPr>
+        <w:t xml:space="preserve"> koji je novi dodat u sistem</w:t>
+      </w:r>
+    </w:p>
+    <w:p>
+      <w:pPr>
+        <w:pStyle w:val="ListParagraph"/>
+        <w:numPr>
+          <w:ilvl w:val="0"/>
+          <w:numId w:val="10"/>
+        </w:numPr>
+        <w:rPr>
+          <w:b/>
+          <w:sz w:val="24"/>
+          <w:szCs w:val="24"/>
+          <w:lang w:val="sr-Latn-RS"/>
+        </w:rPr>
+      </w:pPr>
+      <w:r>
+        <w:rPr>
+          <w:bCs/>
+          <w:sz w:val="24"/>
+          <w:szCs w:val="24"/>
+          <w:lang w:val="sr-Latn-RS"/>
+        </w:rPr>
+        <w:t>Preporucuju se restorani koji imaju slican opseg cena kao restorani iz kojih je korisnik prethodno narucivao</w:t>
+      </w:r>
+    </w:p>
+    <w:p>
+      <w:pPr>
+        <w:ind w:firstLine="360"/>
+        <w:rPr>
+          <w:bCs/>
+          <w:sz w:val="24"/>
+          <w:szCs w:val="24"/>
+          <w:lang w:val="sr-Latn-RS"/>
+        </w:rPr>
+      </w:pPr>
+      <w:r>
+        <w:rPr>
+          <w:bCs/>
+          <w:sz w:val="24"/>
+          <w:szCs w:val="24"/>
+          <w:lang w:val="sr-Latn-RS"/>
+        </w:rPr>
+        <w:t xml:space="preserve">Dinamicki prioritet </w:t>
+      </w:r>
+      <w:r>
+        <w:rPr>
+          <w:bCs/>
+          <w:sz w:val="24"/>
+          <w:szCs w:val="24"/>
+          <w:lang w:val="sr-Latn-RS"/>
+        </w:rPr>
+        <w:t>–</w:t>
+      </w:r>
+      <w:r>
+        <w:rPr>
+          <w:bCs/>
+          <w:sz w:val="24"/>
+          <w:szCs w:val="24"/>
+          <w:lang w:val="sr-Latn-RS"/>
+        </w:rPr>
+        <w:t xml:space="preserve"> </w:t>
+      </w:r>
+      <w:r>
+        <w:rPr>
+          <w:bCs/>
+          <w:sz w:val="24"/>
+          <w:szCs w:val="24"/>
+          <w:lang w:val="sr-Latn-RS"/>
+        </w:rPr>
+        <w:t xml:space="preserve">racuna se kao ocena restorana * ( </w:t>
+      </w:r>
+      <w:r>
+        <w:rPr>
+          <w:bCs/>
+          <w:sz w:val="24"/>
+          <w:szCs w:val="24"/>
+          <w:lang w:val="sr-Latn-RS"/>
+        </w:rPr>
+        <w:t>10/</w:t>
+      </w:r>
+      <w:r>
+        <w:rPr>
+          <w:bCs/>
+          <w:sz w:val="24"/>
+          <w:szCs w:val="24"/>
+          <w:lang w:val="sr-Latn-RS"/>
+        </w:rPr>
+        <w:t>udaljenost od korisnika)</w:t>
+      </w:r>
+      <w:r>
+        <w:rPr>
+          <w:bCs/>
+          <w:sz w:val="24"/>
+          <w:szCs w:val="24"/>
+          <w:lang w:val="sr-Latn-RS"/>
+        </w:rPr>
+        <w:t xml:space="preserve"> </w:t>
+      </w:r>
+      <w:r>
+        <w:rPr>
+          <w:bCs/>
+          <w:sz w:val="24"/>
+          <w:szCs w:val="24"/>
+          <w:lang w:val="sr-Latn-RS"/>
+        </w:rPr>
+        <w:t xml:space="preserve">* koeficijent cena restorana </w:t>
+      </w:r>
+    </w:p>
+    <w:p>
+      <w:pPr>
+        <w:ind w:firstLine="360"/>
+        <w:rPr>
+          <w:b/>
+          <w:sz w:val="24"/>
+          <w:szCs w:val="24"/>
+          <w:lang w:val="sr-Latn-RS"/>
+        </w:rPr>
+      </w:pPr>
+      <w:r>
+        <w:rPr>
+          <w:bCs/>
+          <w:sz w:val="24"/>
+          <w:szCs w:val="24"/>
+          <w:lang w:val="sr-Latn-RS"/>
+        </w:rPr>
+        <w:t>Koeficijent cena restorana je 2 ukoliko je restoran jeftin, 1 ukoliko su cene standardne i 0.5 ukoliko je restoran skup</w:t>
+      </w:r>
+    </w:p>
+    <w:p>
+      <w:pPr>
+        <w:ind w:firstLine="360"/>
+        <w:rPr>
+          <w:b/>
+          <w:sz w:val="24"/>
+          <w:szCs w:val="24"/>
+          <w:lang w:val="sr-Latn-RS"/>
+        </w:rPr>
+      </w:pPr>
     </w:p>
     <w:p>
       <w:pPr>
@@ -1799,8 +2485,15 @@
           <w:szCs w:val="24"/>
           <w:lang w:val="sr-Latn-RS"/>
         </w:rPr>
-        <w:lastRenderedPageBreak/>
-        <w:t>20%</w:t>
+        <w:t>10</w:t>
+      </w:r>
+      <w:r>
+        <w:rPr>
+          <w:sz w:val="24"/>
+          <w:szCs w:val="24"/>
+          <w:lang w:val="sr-Latn-RS"/>
+        </w:rPr>
+        <w:t>%</w:t>
       </w:r>
       <w:r>
         <w:rPr>
@@ -1869,32 +2562,40 @@
     </w:p>
     <w:p>
       <w:pPr>
-        <w:pStyle w:val="ListParagraph"/>
-        <w:ind w:left="1800"/>
-        <w:rPr>
-          <w:b/>
-          <w:sz w:val="24"/>
-          <w:szCs w:val="24"/>
-          <w:lang w:val="sr-Latn-RS"/>
-        </w:rPr>
-      </w:pPr>
-    </w:p>
-    <w:p>
-      <w:pPr>
-        <w:rPr>
-          <w:b/>
-          <w:sz w:val="24"/>
-          <w:szCs w:val="24"/>
-          <w:lang w:val="sr-Latn-RS"/>
-        </w:rPr>
-      </w:pPr>
-      <w:r>
-        <w:rPr>
-          <w:b/>
-          <w:sz w:val="24"/>
-          <w:szCs w:val="24"/>
-          <w:lang w:val="sr-Latn-RS"/>
-        </w:rPr>
+        <w:rPr>
+          <w:b/>
+          <w:sz w:val="24"/>
+          <w:szCs w:val="24"/>
+          <w:lang w:val="sr-Latn-RS"/>
+        </w:rPr>
+      </w:pPr>
+      <w:r>
+        <w:rPr>
+          <w:b/>
+          <w:sz w:val="24"/>
+          <w:szCs w:val="24"/>
+          <w:lang w:val="sr-Latn-RS"/>
+        </w:rPr>
+        <w:br w:type="page"/>
+      </w:r>
+    </w:p>
+    <w:p>
+      <w:pPr>
+        <w:rPr>
+          <w:b/>
+          <w:sz w:val="24"/>
+          <w:szCs w:val="24"/>
+          <w:lang w:val="sr-Latn-RS"/>
+        </w:rPr>
+      </w:pPr>
+      <w:r>
+        <w:rPr>
+          <w:b/>
+          <w:sz w:val="24"/>
+          <w:szCs w:val="24"/>
+          <w:lang w:val="sr-Latn-RS"/>
+        </w:rPr>
+        <w:lastRenderedPageBreak/>
         <w:t xml:space="preserve">Predlaganje najboljeg </w:t>
       </w:r>
       <w:r>
@@ -2424,6 +3125,119 @@
           <w:szCs w:val="24"/>
         </w:rPr>
       </w:pPr>
+      <w:r>
+        <w:rPr>
+          <w:b/>
+          <w:sz w:val="24"/>
+          <w:szCs w:val="24"/>
+        </w:rPr>
+        <w:t>Pravila za odabira jela koje ce biti na akciji:</w:t>
+      </w:r>
+    </w:p>
+    <w:p>
+      <w:pPr>
+        <w:pStyle w:val="ListParagraph"/>
+        <w:numPr>
+          <w:ilvl w:val="0"/>
+          <w:numId w:val="15"/>
+        </w:numPr>
+        <w:spacing w:after="200" w:line="276" w:lineRule="auto"/>
+        <w:rPr>
+          <w:b/>
+          <w:sz w:val="24"/>
+          <w:szCs w:val="24"/>
+        </w:rPr>
+      </w:pPr>
+      <w:r>
+        <w:rPr>
+          <w:bCs/>
+          <w:sz w:val="24"/>
+          <w:szCs w:val="24"/>
+        </w:rPr>
+        <w:t xml:space="preserve">Ukoliko to jelo nije imalo nijednu narudzbinu u prethodne dve nedelje tada ga stavi na akciju </w:t>
+      </w:r>
+      <w:proofErr w:type="gramStart"/>
+      <w:r>
+        <w:rPr>
+          <w:bCs/>
+          <w:sz w:val="24"/>
+          <w:szCs w:val="24"/>
+        </w:rPr>
+        <w:t>( dodavanje</w:t>
+      </w:r>
+      <w:proofErr w:type="gramEnd"/>
+      <w:r>
+        <w:rPr>
+          <w:bCs/>
+          <w:sz w:val="24"/>
+          <w:szCs w:val="24"/>
+        </w:rPr>
+        <w:t xml:space="preserve"> popusta od 10%)</w:t>
+      </w:r>
+    </w:p>
+    <w:p>
+      <w:pPr>
+        <w:pStyle w:val="ListParagraph"/>
+        <w:numPr>
+          <w:ilvl w:val="0"/>
+          <w:numId w:val="15"/>
+        </w:numPr>
+        <w:spacing w:after="200" w:line="276" w:lineRule="auto"/>
+        <w:rPr>
+          <w:b/>
+          <w:sz w:val="24"/>
+          <w:szCs w:val="24"/>
+        </w:rPr>
+      </w:pPr>
+      <w:r>
+        <w:rPr>
+          <w:bCs/>
+          <w:sz w:val="24"/>
+          <w:szCs w:val="24"/>
+        </w:rPr>
+        <w:t>Ukoliko je dodato novo jelo stavi ga na akciju i dodaj popust od 10%</w:t>
+      </w:r>
+    </w:p>
+    <w:p>
+      <w:pPr>
+        <w:pStyle w:val="ListParagraph"/>
+        <w:numPr>
+          <w:ilvl w:val="0"/>
+          <w:numId w:val="15"/>
+        </w:numPr>
+        <w:spacing w:after="200" w:line="276" w:lineRule="auto"/>
+        <w:rPr>
+          <w:b/>
+          <w:sz w:val="24"/>
+          <w:szCs w:val="24"/>
+        </w:rPr>
+      </w:pPr>
+      <w:r>
+        <w:rPr>
+          <w:bCs/>
+          <w:sz w:val="24"/>
+          <w:szCs w:val="24"/>
+        </w:rPr>
+        <w:t xml:space="preserve">Ukoliko restoran u prethodnih mesec dana dobije vise losih od dobrih ocena </w:t>
+      </w:r>
+      <w:proofErr w:type="gramStart"/>
+      <w:r>
+        <w:rPr>
+          <w:bCs/>
+          <w:sz w:val="24"/>
+          <w:szCs w:val="24"/>
+        </w:rPr>
+        <w:t>( dobre</w:t>
+      </w:r>
+      <w:proofErr w:type="gramEnd"/>
+      <w:r>
+        <w:rPr>
+          <w:bCs/>
+          <w:sz w:val="24"/>
+          <w:szCs w:val="24"/>
+        </w:rPr>
+        <w:t xml:space="preserve"> ocene vece od 3.5) tada stavi na promociju po jedno jelo od svake vrste hrane na akciju</w:t>
+      </w:r>
     </w:p>
     <w:p>
       <w:pPr>
@@ -2627,7 +3441,7 @@
     </w:p>
     <w:sectPr>
       <w:pgSz w:w="12240" w:h="15840"/>
-      <w:pgMar w:top="1440" w:right="1440" w:bottom="1440" w:left="1440" w:header="720" w:footer="720" w:gutter="0"/>
+      <w:pgMar w:top="1440" w:right="1080" w:bottom="1440" w:left="1080" w:header="720" w:footer="720" w:gutter="0"/>
       <w:cols w:space="720"/>
       <w:docGrid w:linePitch="360"/>
     </w:sectPr>
@@ -2636,7 +3450,7 @@
 </file>
 
 <file path=word/numbering.xml><?xml version="1.0" encoding="utf-8"?>
-<w:numbering xmlns:wpc="http://schemas.microsoft.com/office/word/2010/wordprocessingCanvas" xmlns:cx="http://schemas.microsoft.com/office/drawing/2014/chartex" xmlns:cx1="http://schemas.microsoft.com/office/drawing/2015/9/8/chartex" xmlns:cx2="http://schemas.microsoft.com/office/drawing/2015/10/21/chartex" xmlns:cx3="http://schemas.microsoft.com/office/drawing/2016/5/9/chartex" xmlns:cx4="http://schemas.microsoft.com/office/drawing/2016/5/10/chartex" xmlns:cx5="http://schemas.microsoft.com/office/drawing/2016/5/11/chartex" xmlns:cx6="http://schemas.microsoft.com/office/drawing/2016/5/12/chartex" xmlns:cx7="http://schemas.microsoft.com/office/drawing/2016/5/13/chartex" xmlns:cx8="http://schemas.microsoft.com/office/drawing/2016/5/14/chartex" xmlns:mc="http://schemas.openxmlformats.org/markup-compatibility/2006" xmlns:aink="http://schemas.microsoft.com/office/drawing/2016/ink" xmlns:am3d="http://schemas.microsoft.com/office/drawing/2017/model3d" xmlns:o="urn:schemas-microsoft-com:office:office" xmlns:r="http://schemas.openxmlformats.org/officeDocument/2006/relationships" xmlns:m="http://schemas.openxmlformats.org/officeDocument/2006/math" xmlns:v="urn:schemas-microsoft-com:vml" xmlns:wp14="http://schemas.microsoft.com/office/word/2010/wordprocessingDrawing" xmlns:wp="http://schemas.openxmlformats.org/drawingml/2006/wordprocessingDrawing" xmlns:w10="urn:schemas-microsoft-com:office:word" xmlns:w="http://schemas.openxmlformats.org/wordprocessingml/2006/main" xmlns:w14="http://schemas.microsoft.com/office/word/2010/wordml" xmlns:w15="http://schemas.microsoft.com/office/word/2012/wordml" xmlns:w16cex="http://schemas.microsoft.com/office/word/2018/wordml/cex" xmlns:w16cid="http://schemas.microsoft.com/office/word/2016/wordml/cid" xmlns:w16="http://schemas.microsoft.com/office/word/2018/wordml" xmlns:w16se="http://schemas.microsoft.com/office/word/2015/wordml/symex" xmlns:wpg="http://schemas.microsoft.com/office/word/2010/wordprocessingGroup" xmlns:wpi="http://schemas.microsoft.com/office/word/2010/wordprocessingInk" xmlns:wne="http://schemas.microsoft.com/office/word/2006/wordml" xmlns:wps="http://schemas.microsoft.com/office/word/2010/wordprocessingShape" mc:Ignorable="w14 w15 w16se w16cid w16 w16cex wp14">
+<w:numbering xmlns:wpc="http://schemas.microsoft.com/office/word/2010/wordprocessingCanvas" xmlns:cx="http://schemas.microsoft.com/office/drawing/2014/chartex" xmlns:cx1="http://schemas.microsoft.com/office/drawing/2015/9/8/chartex" xmlns:cx2="http://schemas.microsoft.com/office/drawing/2015/10/21/chartex" xmlns:cx3="http://schemas.microsoft.com/office/drawing/2016/5/9/chartex" xmlns:cx4="http://schemas.microsoft.com/office/drawing/2016/5/10/chartex" xmlns:cx5="http://schemas.microsoft.com/office/drawing/2016/5/11/chartex" xmlns:cx6="http://schemas.microsoft.com/office/drawing/2016/5/12/chartex" xmlns:cx7="http://schemas.microsoft.com/office/drawing/2016/5/13/chartex" xmlns:cx8="http://schemas.microsoft.com/office/drawing/2016/5/14/chartex" xmlns:mc="http://schemas.openxmlformats.org/markup-compatibility/2006" xmlns:aink="http://schemas.microsoft.com/office/drawing/2016/ink" xmlns:am3d="http://schemas.microsoft.com/office/drawing/2017/model3d" xmlns:o="urn:schemas-microsoft-com:office:office" xmlns:r="http://schemas.openxmlformats.org/officeDocument/2006/relationships" xmlns:m="http://schemas.openxmlformats.org/officeDocument/2006/math" xmlns:v="urn:schemas-microsoft-com:vml" xmlns:wp14="http://schemas.microsoft.com/office/word/2010/wordprocessingDrawing" xmlns:wp="http://schemas.openxmlformats.org/drawingml/2006/wordprocessingDrawing" xmlns:w10="urn:schemas-microsoft-com:office:word" xmlns:w="http://schemas.openxmlformats.org/wordprocessingml/2006/main" xmlns:w14="http://schemas.microsoft.com/office/word/2010/wordml" xmlns:w15="http://schemas.microsoft.com/office/word/2012/wordml" xmlns:w16cex="http://schemas.microsoft.com/office/word/2018/wordml/cex" xmlns:w16cid="http://schemas.microsoft.com/office/word/2016/wordml/cid" xmlns:w16="http://schemas.microsoft.com/office/word/2018/wordml" xmlns:w16sdtdh="http://schemas.microsoft.com/office/word/2020/wordml/sdtdatahash" xmlns:w16se="http://schemas.microsoft.com/office/word/2015/wordml/symex" xmlns:wpg="http://schemas.microsoft.com/office/word/2010/wordprocessingGroup" xmlns:wpi="http://schemas.microsoft.com/office/word/2010/wordprocessingInk" xmlns:wne="http://schemas.microsoft.com/office/word/2006/wordml" xmlns:wps="http://schemas.microsoft.com/office/word/2010/wordprocessingShape" mc:Ignorable="w14 w15 w16se w16cid w16 w16cex w16sdtdh wp14">
   <w:abstractNum w:abstractNumId="0" w15:restartNumberingAfterBreak="0">
     <w:nsid w:val="00375A38"/>
     <w:multiLevelType w:val="hybridMultilevel"/>
@@ -2864,6 +3678,119 @@
     </w:lvl>
   </w:abstractNum>
   <w:abstractNum w:abstractNumId="2" w15:restartNumberingAfterBreak="0">
+    <w:nsid w:val="2BE11499"/>
+    <w:multiLevelType w:val="hybridMultilevel"/>
+    <w:tmpl w:val="AE1E4EB0"/>
+    <w:lvl w:ilvl="0" w:tplc="04090001">
+      <w:start w:val="1"/>
+      <w:numFmt w:val="bullet"/>
+      <w:lvlText w:val=""/>
+      <w:lvlJc w:val="left"/>
+      <w:pPr>
+        <w:ind w:left="720" w:hanging="360"/>
+      </w:pPr>
+      <w:rPr>
+        <w:rFonts w:ascii="Symbol" w:hAnsi="Symbol" w:hint="default"/>
+      </w:rPr>
+    </w:lvl>
+    <w:lvl w:ilvl="1" w:tplc="04090003" w:tentative="1">
+      <w:start w:val="1"/>
+      <w:numFmt w:val="bullet"/>
+      <w:lvlText w:val="o"/>
+      <w:lvlJc w:val="left"/>
+      <w:pPr>
+        <w:ind w:left="1440" w:hanging="360"/>
+      </w:pPr>
+      <w:rPr>
+        <w:rFonts w:ascii="Courier New" w:hAnsi="Courier New" w:cs="Courier New" w:hint="default"/>
+      </w:rPr>
+    </w:lvl>
+    <w:lvl w:ilvl="2" w:tplc="04090005" w:tentative="1">
+      <w:start w:val="1"/>
+      <w:numFmt w:val="bullet"/>
+      <w:lvlText w:val=""/>
+      <w:lvlJc w:val="left"/>
+      <w:pPr>
+        <w:ind w:left="2160" w:hanging="360"/>
+      </w:pPr>
+      <w:rPr>
+        <w:rFonts w:ascii="Wingdings" w:hAnsi="Wingdings" w:hint="default"/>
+      </w:rPr>
+    </w:lvl>
+    <w:lvl w:ilvl="3" w:tplc="04090001" w:tentative="1">
+      <w:start w:val="1"/>
+      <w:numFmt w:val="bullet"/>
+      <w:lvlText w:val=""/>
+      <w:lvlJc w:val="left"/>
+      <w:pPr>
+        <w:ind w:left="2880" w:hanging="360"/>
+      </w:pPr>
+      <w:rPr>
+        <w:rFonts w:ascii="Symbol" w:hAnsi="Symbol" w:hint="default"/>
+      </w:rPr>
+    </w:lvl>
+    <w:lvl w:ilvl="4" w:tplc="04090003" w:tentative="1">
+      <w:start w:val="1"/>
+      <w:numFmt w:val="bullet"/>
+      <w:lvlText w:val="o"/>
+      <w:lvlJc w:val="left"/>
+      <w:pPr>
+        <w:ind w:left="3600" w:hanging="360"/>
+      </w:pPr>
+      <w:rPr>
+        <w:rFonts w:ascii="Courier New" w:hAnsi="Courier New" w:cs="Courier New" w:hint="default"/>
+      </w:rPr>
+    </w:lvl>
+    <w:lvl w:ilvl="5" w:tplc="04090005" w:tentative="1">
+      <w:start w:val="1"/>
+      <w:numFmt w:val="bullet"/>
+      <w:lvlText w:val=""/>
+      <w:lvlJc w:val="left"/>
+      <w:pPr>
+        <w:ind w:left="4320" w:hanging="360"/>
+      </w:pPr>
+      <w:rPr>
+        <w:rFonts w:ascii="Wingdings" w:hAnsi="Wingdings" w:hint="default"/>
+      </w:rPr>
+    </w:lvl>
+    <w:lvl w:ilvl="6" w:tplc="04090001" w:tentative="1">
+      <w:start w:val="1"/>
+      <w:numFmt w:val="bullet"/>
+      <w:lvlText w:val=""/>
+      <w:lvlJc w:val="left"/>
+      <w:pPr>
+        <w:ind w:left="5040" w:hanging="360"/>
+      </w:pPr>
+      <w:rPr>
+        <w:rFonts w:ascii="Symbol" w:hAnsi="Symbol" w:hint="default"/>
+      </w:rPr>
+    </w:lvl>
+    <w:lvl w:ilvl="7" w:tplc="04090003" w:tentative="1">
+      <w:start w:val="1"/>
+      <w:numFmt w:val="bullet"/>
+      <w:lvlText w:val="o"/>
+      <w:lvlJc w:val="left"/>
+      <w:pPr>
+        <w:ind w:left="5760" w:hanging="360"/>
+      </w:pPr>
+      <w:rPr>
+        <w:rFonts w:ascii="Courier New" w:hAnsi="Courier New" w:cs="Courier New" w:hint="default"/>
+      </w:rPr>
+    </w:lvl>
+    <w:lvl w:ilvl="8" w:tplc="04090005" w:tentative="1">
+      <w:start w:val="1"/>
+      <w:numFmt w:val="bullet"/>
+      <w:lvlText w:val=""/>
+      <w:lvlJc w:val="left"/>
+      <w:pPr>
+        <w:ind w:left="6480" w:hanging="360"/>
+      </w:pPr>
+      <w:rPr>
+        <w:rFonts w:ascii="Wingdings" w:hAnsi="Wingdings" w:hint="default"/>
+      </w:rPr>
+    </w:lvl>
+  </w:abstractNum>
+  <w:abstractNum w:abstractNumId="3" w15:restartNumberingAfterBreak="0">
     <w:nsid w:val="3F31691C"/>
     <w:multiLevelType w:val="hybridMultilevel"/>
     <w:tmpl w:val="3B208DF4"/>
@@ -2976,7 +3903,7 @@
       </w:rPr>
     </w:lvl>
   </w:abstractNum>
-  <w:abstractNum w:abstractNumId="3" w15:restartNumberingAfterBreak="0">
+  <w:abstractNum w:abstractNumId="4" w15:restartNumberingAfterBreak="0">
     <w:nsid w:val="3FB7233D"/>
     <w:multiLevelType w:val="hybridMultilevel"/>
     <w:tmpl w:val="307EC5D2"/>
@@ -3089,7 +4016,233 @@
       </w:rPr>
     </w:lvl>
   </w:abstractNum>
-  <w:abstractNum w:abstractNumId="4" w15:restartNumberingAfterBreak="0">
+  <w:abstractNum w:abstractNumId="5" w15:restartNumberingAfterBreak="0">
+    <w:nsid w:val="414A0404"/>
+    <w:multiLevelType w:val="hybridMultilevel"/>
+    <w:tmpl w:val="68307F66"/>
+    <w:lvl w:ilvl="0" w:tplc="04090001">
+      <w:start w:val="1"/>
+      <w:numFmt w:val="bullet"/>
+      <w:lvlText w:val=""/>
+      <w:lvlJc w:val="left"/>
+      <w:pPr>
+        <w:ind w:left="720" w:hanging="360"/>
+      </w:pPr>
+      <w:rPr>
+        <w:rFonts w:ascii="Symbol" w:hAnsi="Symbol" w:hint="default"/>
+      </w:rPr>
+    </w:lvl>
+    <w:lvl w:ilvl="1" w:tplc="04090003" w:tentative="1">
+      <w:start w:val="1"/>
+      <w:numFmt w:val="bullet"/>
+      <w:lvlText w:val="o"/>
+      <w:lvlJc w:val="left"/>
+      <w:pPr>
+        <w:ind w:left="1440" w:hanging="360"/>
+      </w:pPr>
+      <w:rPr>
+        <w:rFonts w:ascii="Courier New" w:hAnsi="Courier New" w:cs="Courier New" w:hint="default"/>
+      </w:rPr>
+    </w:lvl>
+    <w:lvl w:ilvl="2" w:tplc="04090005" w:tentative="1">
+      <w:start w:val="1"/>
+      <w:numFmt w:val="bullet"/>
+      <w:lvlText w:val=""/>
+      <w:lvlJc w:val="left"/>
+      <w:pPr>
+        <w:ind w:left="2160" w:hanging="360"/>
+      </w:pPr>
+      <w:rPr>
+        <w:rFonts w:ascii="Wingdings" w:hAnsi="Wingdings" w:hint="default"/>
+      </w:rPr>
+    </w:lvl>
+    <w:lvl w:ilvl="3" w:tplc="04090001" w:tentative="1">
+      <w:start w:val="1"/>
+      <w:numFmt w:val="bullet"/>
+      <w:lvlText w:val=""/>
+      <w:lvlJc w:val="left"/>
+      <w:pPr>
+        <w:ind w:left="2880" w:hanging="360"/>
+      </w:pPr>
+      <w:rPr>
+        <w:rFonts w:ascii="Symbol" w:hAnsi="Symbol" w:hint="default"/>
+      </w:rPr>
+    </w:lvl>
+    <w:lvl w:ilvl="4" w:tplc="04090003" w:tentative="1">
+      <w:start w:val="1"/>
+      <w:numFmt w:val="bullet"/>
+      <w:lvlText w:val="o"/>
+      <w:lvlJc w:val="left"/>
+      <w:pPr>
+        <w:ind w:left="3600" w:hanging="360"/>
+      </w:pPr>
+      <w:rPr>
+        <w:rFonts w:ascii="Courier New" w:hAnsi="Courier New" w:cs="Courier New" w:hint="default"/>
+      </w:rPr>
+    </w:lvl>
+    <w:lvl w:ilvl="5" w:tplc="04090005" w:tentative="1">
+      <w:start w:val="1"/>
+      <w:numFmt w:val="bullet"/>
+      <w:lvlText w:val=""/>
+      <w:lvlJc w:val="left"/>
+      <w:pPr>
+        <w:ind w:left="4320" w:hanging="360"/>
+      </w:pPr>
+      <w:rPr>
+        <w:rFonts w:ascii="Wingdings" w:hAnsi="Wingdings" w:hint="default"/>
+      </w:rPr>
+    </w:lvl>
+    <w:lvl w:ilvl="6" w:tplc="04090001" w:tentative="1">
+      <w:start w:val="1"/>
+      <w:numFmt w:val="bullet"/>
+      <w:lvlText w:val=""/>
+      <w:lvlJc w:val="left"/>
+      <w:pPr>
+        <w:ind w:left="5040" w:hanging="360"/>
+      </w:pPr>
+      <w:rPr>
+        <w:rFonts w:ascii="Symbol" w:hAnsi="Symbol" w:hint="default"/>
+      </w:rPr>
+    </w:lvl>
+    <w:lvl w:ilvl="7" w:tplc="04090003" w:tentative="1">
+      <w:start w:val="1"/>
+      <w:numFmt w:val="bullet"/>
+      <w:lvlText w:val="o"/>
+      <w:lvlJc w:val="left"/>
+      <w:pPr>
+        <w:ind w:left="5760" w:hanging="360"/>
+      </w:pPr>
+      <w:rPr>
+        <w:rFonts w:ascii="Courier New" w:hAnsi="Courier New" w:cs="Courier New" w:hint="default"/>
+      </w:rPr>
+    </w:lvl>
+    <w:lvl w:ilvl="8" w:tplc="04090005" w:tentative="1">
+      <w:start w:val="1"/>
+      <w:numFmt w:val="bullet"/>
+      <w:lvlText w:val=""/>
+      <w:lvlJc w:val="left"/>
+      <w:pPr>
+        <w:ind w:left="6480" w:hanging="360"/>
+      </w:pPr>
+      <w:rPr>
+        <w:rFonts w:ascii="Wingdings" w:hAnsi="Wingdings" w:hint="default"/>
+      </w:rPr>
+    </w:lvl>
+  </w:abstractNum>
+  <w:abstractNum w:abstractNumId="6" w15:restartNumberingAfterBreak="0">
+    <w:nsid w:val="433503FF"/>
+    <w:multiLevelType w:val="hybridMultilevel"/>
+    <w:tmpl w:val="2F202A94"/>
+    <w:lvl w:ilvl="0" w:tplc="04090001">
+      <w:start w:val="1"/>
+      <w:numFmt w:val="bullet"/>
+      <w:lvlText w:val=""/>
+      <w:lvlJc w:val="left"/>
+      <w:pPr>
+        <w:ind w:left="720" w:hanging="360"/>
+      </w:pPr>
+      <w:rPr>
+        <w:rFonts w:ascii="Symbol" w:hAnsi="Symbol" w:hint="default"/>
+      </w:rPr>
+    </w:lvl>
+    <w:lvl w:ilvl="1" w:tplc="04090003" w:tentative="1">
+      <w:start w:val="1"/>
+      <w:numFmt w:val="bullet"/>
+      <w:lvlText w:val="o"/>
+      <w:lvlJc w:val="left"/>
+      <w:pPr>
+        <w:ind w:left="1440" w:hanging="360"/>
+      </w:pPr>
+      <w:rPr>
+        <w:rFonts w:ascii="Courier New" w:hAnsi="Courier New" w:cs="Courier New" w:hint="default"/>
+      </w:rPr>
+    </w:lvl>
+    <w:lvl w:ilvl="2" w:tplc="04090005" w:tentative="1">
+      <w:start w:val="1"/>
+      <w:numFmt w:val="bullet"/>
+      <w:lvlText w:val=""/>
+      <w:lvlJc w:val="left"/>
+      <w:pPr>
+        <w:ind w:left="2160" w:hanging="360"/>
+      </w:pPr>
+      <w:rPr>
+        <w:rFonts w:ascii="Wingdings" w:hAnsi="Wingdings" w:hint="default"/>
+      </w:rPr>
+    </w:lvl>
+    <w:lvl w:ilvl="3" w:tplc="04090001" w:tentative="1">
+      <w:start w:val="1"/>
+      <w:numFmt w:val="bullet"/>
+      <w:lvlText w:val=""/>
+      <w:lvlJc w:val="left"/>
+      <w:pPr>
+        <w:ind w:left="2880" w:hanging="360"/>
+      </w:pPr>
+      <w:rPr>
+        <w:rFonts w:ascii="Symbol" w:hAnsi="Symbol" w:hint="default"/>
+      </w:rPr>
+    </w:lvl>
+    <w:lvl w:ilvl="4" w:tplc="04090003" w:tentative="1">
+      <w:start w:val="1"/>
+      <w:numFmt w:val="bullet"/>
+      <w:lvlText w:val="o"/>
+      <w:lvlJc w:val="left"/>
+      <w:pPr>
+        <w:ind w:left="3600" w:hanging="360"/>
+      </w:pPr>
+      <w:rPr>
+        <w:rFonts w:ascii="Courier New" w:hAnsi="Courier New" w:cs="Courier New" w:hint="default"/>
+      </w:rPr>
+    </w:lvl>
+    <w:lvl w:ilvl="5" w:tplc="04090005" w:tentative="1">
+      <w:start w:val="1"/>
+      <w:numFmt w:val="bullet"/>
+      <w:lvlText w:val=""/>
+      <w:lvlJc w:val="left"/>
+      <w:pPr>
+        <w:ind w:left="4320" w:hanging="360"/>
+      </w:pPr>
+      <w:rPr>
+        <w:rFonts w:ascii="Wingdings" w:hAnsi="Wingdings" w:hint="default"/>
+      </w:rPr>
+    </w:lvl>
+    <w:lvl w:ilvl="6" w:tplc="04090001" w:tentative="1">
+      <w:start w:val="1"/>
+      <w:numFmt w:val="bullet"/>
+      <w:lvlText w:val=""/>
+      <w:lvlJc w:val="left"/>
+      <w:pPr>
+        <w:ind w:left="5040" w:hanging="360"/>
+      </w:pPr>
+      <w:rPr>
+        <w:rFonts w:ascii="Symbol" w:hAnsi="Symbol" w:hint="default"/>
+      </w:rPr>
+    </w:lvl>
+    <w:lvl w:ilvl="7" w:tplc="04090003" w:tentative="1">
+      <w:start w:val="1"/>
+      <w:numFmt w:val="bullet"/>
+      <w:lvlText w:val="o"/>
+      <w:lvlJc w:val="left"/>
+      <w:pPr>
+        <w:ind w:left="5760" w:hanging="360"/>
+      </w:pPr>
+      <w:rPr>
+        <w:rFonts w:ascii="Courier New" w:hAnsi="Courier New" w:cs="Courier New" w:hint="default"/>
+      </w:rPr>
+    </w:lvl>
+    <w:lvl w:ilvl="8" w:tplc="04090005" w:tentative="1">
+      <w:start w:val="1"/>
+      <w:numFmt w:val="bullet"/>
+      <w:lvlText w:val=""/>
+      <w:lvlJc w:val="left"/>
+      <w:pPr>
+        <w:ind w:left="6480" w:hanging="360"/>
+      </w:pPr>
+      <w:rPr>
+        <w:rFonts w:ascii="Wingdings" w:hAnsi="Wingdings" w:hint="default"/>
+      </w:rPr>
+    </w:lvl>
+  </w:abstractNum>
+  <w:abstractNum w:abstractNumId="7" w15:restartNumberingAfterBreak="0">
     <w:nsid w:val="4CCE2E8C"/>
     <w:multiLevelType w:val="hybridMultilevel"/>
     <w:tmpl w:val="D7046F7A"/>
@@ -3202,7 +4355,459 @@
       </w:rPr>
     </w:lvl>
   </w:abstractNum>
-  <w:abstractNum w:abstractNumId="5" w15:restartNumberingAfterBreak="0">
+  <w:abstractNum w:abstractNumId="8" w15:restartNumberingAfterBreak="0">
+    <w:nsid w:val="4E705568"/>
+    <w:multiLevelType w:val="hybridMultilevel"/>
+    <w:tmpl w:val="93C6784A"/>
+    <w:lvl w:ilvl="0" w:tplc="04090001">
+      <w:start w:val="1"/>
+      <w:numFmt w:val="bullet"/>
+      <w:lvlText w:val=""/>
+      <w:lvlJc w:val="left"/>
+      <w:pPr>
+        <w:ind w:left="720" w:hanging="360"/>
+      </w:pPr>
+      <w:rPr>
+        <w:rFonts w:ascii="Symbol" w:hAnsi="Symbol" w:hint="default"/>
+      </w:rPr>
+    </w:lvl>
+    <w:lvl w:ilvl="1" w:tplc="04090003" w:tentative="1">
+      <w:start w:val="1"/>
+      <w:numFmt w:val="bullet"/>
+      <w:lvlText w:val="o"/>
+      <w:lvlJc w:val="left"/>
+      <w:pPr>
+        <w:ind w:left="1440" w:hanging="360"/>
+      </w:pPr>
+      <w:rPr>
+        <w:rFonts w:ascii="Courier New" w:hAnsi="Courier New" w:cs="Courier New" w:hint="default"/>
+      </w:rPr>
+    </w:lvl>
+    <w:lvl w:ilvl="2" w:tplc="04090005" w:tentative="1">
+      <w:start w:val="1"/>
+      <w:numFmt w:val="bullet"/>
+      <w:lvlText w:val=""/>
+      <w:lvlJc w:val="left"/>
+      <w:pPr>
+        <w:ind w:left="2160" w:hanging="360"/>
+      </w:pPr>
+      <w:rPr>
+        <w:rFonts w:ascii="Wingdings" w:hAnsi="Wingdings" w:hint="default"/>
+      </w:rPr>
+    </w:lvl>
+    <w:lvl w:ilvl="3" w:tplc="04090001" w:tentative="1">
+      <w:start w:val="1"/>
+      <w:numFmt w:val="bullet"/>
+      <w:lvlText w:val=""/>
+      <w:lvlJc w:val="left"/>
+      <w:pPr>
+        <w:ind w:left="2880" w:hanging="360"/>
+      </w:pPr>
+      <w:rPr>
+        <w:rFonts w:ascii="Symbol" w:hAnsi="Symbol" w:hint="default"/>
+      </w:rPr>
+    </w:lvl>
+    <w:lvl w:ilvl="4" w:tplc="04090003" w:tentative="1">
+      <w:start w:val="1"/>
+      <w:numFmt w:val="bullet"/>
+      <w:lvlText w:val="o"/>
+      <w:lvlJc w:val="left"/>
+      <w:pPr>
+        <w:ind w:left="3600" w:hanging="360"/>
+      </w:pPr>
+      <w:rPr>
+        <w:rFonts w:ascii="Courier New" w:hAnsi="Courier New" w:cs="Courier New" w:hint="default"/>
+      </w:rPr>
+    </w:lvl>
+    <w:lvl w:ilvl="5" w:tplc="04090005" w:tentative="1">
+      <w:start w:val="1"/>
+      <w:numFmt w:val="bullet"/>
+      <w:lvlText w:val=""/>
+      <w:lvlJc w:val="left"/>
+      <w:pPr>
+        <w:ind w:left="4320" w:hanging="360"/>
+      </w:pPr>
+      <w:rPr>
+        <w:rFonts w:ascii="Wingdings" w:hAnsi="Wingdings" w:hint="default"/>
+      </w:rPr>
+    </w:lvl>
+    <w:lvl w:ilvl="6" w:tplc="04090001" w:tentative="1">
+      <w:start w:val="1"/>
+      <w:numFmt w:val="bullet"/>
+      <w:lvlText w:val=""/>
+      <w:lvlJc w:val="left"/>
+      <w:pPr>
+        <w:ind w:left="5040" w:hanging="360"/>
+      </w:pPr>
+      <w:rPr>
+        <w:rFonts w:ascii="Symbol" w:hAnsi="Symbol" w:hint="default"/>
+      </w:rPr>
+    </w:lvl>
+    <w:lvl w:ilvl="7" w:tplc="04090003" w:tentative="1">
+      <w:start w:val="1"/>
+      <w:numFmt w:val="bullet"/>
+      <w:lvlText w:val="o"/>
+      <w:lvlJc w:val="left"/>
+      <w:pPr>
+        <w:ind w:left="5760" w:hanging="360"/>
+      </w:pPr>
+      <w:rPr>
+        <w:rFonts w:ascii="Courier New" w:hAnsi="Courier New" w:cs="Courier New" w:hint="default"/>
+      </w:rPr>
+    </w:lvl>
+    <w:lvl w:ilvl="8" w:tplc="04090005" w:tentative="1">
+      <w:start w:val="1"/>
+      <w:numFmt w:val="bullet"/>
+      <w:lvlText w:val=""/>
+      <w:lvlJc w:val="left"/>
+      <w:pPr>
+        <w:ind w:left="6480" w:hanging="360"/>
+      </w:pPr>
+      <w:rPr>
+        <w:rFonts w:ascii="Wingdings" w:hAnsi="Wingdings" w:hint="default"/>
+      </w:rPr>
+    </w:lvl>
+  </w:abstractNum>
+  <w:abstractNum w:abstractNumId="9" w15:restartNumberingAfterBreak="0">
+    <w:nsid w:val="4EB0016C"/>
+    <w:multiLevelType w:val="hybridMultilevel"/>
+    <w:tmpl w:val="7E32AE16"/>
+    <w:lvl w:ilvl="0" w:tplc="04090001">
+      <w:start w:val="1"/>
+      <w:numFmt w:val="bullet"/>
+      <w:lvlText w:val=""/>
+      <w:lvlJc w:val="left"/>
+      <w:pPr>
+        <w:ind w:left="720" w:hanging="360"/>
+      </w:pPr>
+      <w:rPr>
+        <w:rFonts w:ascii="Symbol" w:hAnsi="Symbol" w:hint="default"/>
+      </w:rPr>
+    </w:lvl>
+    <w:lvl w:ilvl="1" w:tplc="04090003" w:tentative="1">
+      <w:start w:val="1"/>
+      <w:numFmt w:val="bullet"/>
+      <w:lvlText w:val="o"/>
+      <w:lvlJc w:val="left"/>
+      <w:pPr>
+        <w:ind w:left="1440" w:hanging="360"/>
+      </w:pPr>
+      <w:rPr>
+        <w:rFonts w:ascii="Courier New" w:hAnsi="Courier New" w:cs="Courier New" w:hint="default"/>
+      </w:rPr>
+    </w:lvl>
+    <w:lvl w:ilvl="2" w:tplc="04090005" w:tentative="1">
+      <w:start w:val="1"/>
+      <w:numFmt w:val="bullet"/>
+      <w:lvlText w:val=""/>
+      <w:lvlJc w:val="left"/>
+      <w:pPr>
+        <w:ind w:left="2160" w:hanging="360"/>
+      </w:pPr>
+      <w:rPr>
+        <w:rFonts w:ascii="Wingdings" w:hAnsi="Wingdings" w:hint="default"/>
+      </w:rPr>
+    </w:lvl>
+    <w:lvl w:ilvl="3" w:tplc="04090001" w:tentative="1">
+      <w:start w:val="1"/>
+      <w:numFmt w:val="bullet"/>
+      <w:lvlText w:val=""/>
+      <w:lvlJc w:val="left"/>
+      <w:pPr>
+        <w:ind w:left="2880" w:hanging="360"/>
+      </w:pPr>
+      <w:rPr>
+        <w:rFonts w:ascii="Symbol" w:hAnsi="Symbol" w:hint="default"/>
+      </w:rPr>
+    </w:lvl>
+    <w:lvl w:ilvl="4" w:tplc="04090003" w:tentative="1">
+      <w:start w:val="1"/>
+      <w:numFmt w:val="bullet"/>
+      <w:lvlText w:val="o"/>
+      <w:lvlJc w:val="left"/>
+      <w:pPr>
+        <w:ind w:left="3600" w:hanging="360"/>
+      </w:pPr>
+      <w:rPr>
+        <w:rFonts w:ascii="Courier New" w:hAnsi="Courier New" w:cs="Courier New" w:hint="default"/>
+      </w:rPr>
+    </w:lvl>
+    <w:lvl w:ilvl="5" w:tplc="04090005" w:tentative="1">
+      <w:start w:val="1"/>
+      <w:numFmt w:val="bullet"/>
+      <w:lvlText w:val=""/>
+      <w:lvlJc w:val="left"/>
+      <w:pPr>
+        <w:ind w:left="4320" w:hanging="360"/>
+      </w:pPr>
+      <w:rPr>
+        <w:rFonts w:ascii="Wingdings" w:hAnsi="Wingdings" w:hint="default"/>
+      </w:rPr>
+    </w:lvl>
+    <w:lvl w:ilvl="6" w:tplc="04090001" w:tentative="1">
+      <w:start w:val="1"/>
+      <w:numFmt w:val="bullet"/>
+      <w:lvlText w:val=""/>
+      <w:lvlJc w:val="left"/>
+      <w:pPr>
+        <w:ind w:left="5040" w:hanging="360"/>
+      </w:pPr>
+      <w:rPr>
+        <w:rFonts w:ascii="Symbol" w:hAnsi="Symbol" w:hint="default"/>
+      </w:rPr>
+    </w:lvl>
+    <w:lvl w:ilvl="7" w:tplc="04090003" w:tentative="1">
+      <w:start w:val="1"/>
+      <w:numFmt w:val="bullet"/>
+      <w:lvlText w:val="o"/>
+      <w:lvlJc w:val="left"/>
+      <w:pPr>
+        <w:ind w:left="5760" w:hanging="360"/>
+      </w:pPr>
+      <w:rPr>
+        <w:rFonts w:ascii="Courier New" w:hAnsi="Courier New" w:cs="Courier New" w:hint="default"/>
+      </w:rPr>
+    </w:lvl>
+    <w:lvl w:ilvl="8" w:tplc="04090005" w:tentative="1">
+      <w:start w:val="1"/>
+      <w:numFmt w:val="bullet"/>
+      <w:lvlText w:val=""/>
+      <w:lvlJc w:val="left"/>
+      <w:pPr>
+        <w:ind w:left="6480" w:hanging="360"/>
+      </w:pPr>
+      <w:rPr>
+        <w:rFonts w:ascii="Wingdings" w:hAnsi="Wingdings" w:hint="default"/>
+      </w:rPr>
+    </w:lvl>
+  </w:abstractNum>
+  <w:abstractNum w:abstractNumId="10" w15:restartNumberingAfterBreak="0">
+    <w:nsid w:val="54A33E82"/>
+    <w:multiLevelType w:val="hybridMultilevel"/>
+    <w:tmpl w:val="99001354"/>
+    <w:lvl w:ilvl="0" w:tplc="04090001">
+      <w:start w:val="1"/>
+      <w:numFmt w:val="bullet"/>
+      <w:lvlText w:val=""/>
+      <w:lvlJc w:val="left"/>
+      <w:pPr>
+        <w:ind w:left="720" w:hanging="360"/>
+      </w:pPr>
+      <w:rPr>
+        <w:rFonts w:ascii="Symbol" w:hAnsi="Symbol" w:hint="default"/>
+      </w:rPr>
+    </w:lvl>
+    <w:lvl w:ilvl="1" w:tplc="04090003" w:tentative="1">
+      <w:start w:val="1"/>
+      <w:numFmt w:val="bullet"/>
+      <w:lvlText w:val="o"/>
+      <w:lvlJc w:val="left"/>
+      <w:pPr>
+        <w:ind w:left="1440" w:hanging="360"/>
+      </w:pPr>
+      <w:rPr>
+        <w:rFonts w:ascii="Courier New" w:hAnsi="Courier New" w:cs="Courier New" w:hint="default"/>
+      </w:rPr>
+    </w:lvl>
+    <w:lvl w:ilvl="2" w:tplc="04090005" w:tentative="1">
+      <w:start w:val="1"/>
+      <w:numFmt w:val="bullet"/>
+      <w:lvlText w:val=""/>
+      <w:lvlJc w:val="left"/>
+      <w:pPr>
+        <w:ind w:left="2160" w:hanging="360"/>
+      </w:pPr>
+      <w:rPr>
+        <w:rFonts w:ascii="Wingdings" w:hAnsi="Wingdings" w:hint="default"/>
+      </w:rPr>
+    </w:lvl>
+    <w:lvl w:ilvl="3" w:tplc="04090001" w:tentative="1">
+      <w:start w:val="1"/>
+      <w:numFmt w:val="bullet"/>
+      <w:lvlText w:val=""/>
+      <w:lvlJc w:val="left"/>
+      <w:pPr>
+        <w:ind w:left="2880" w:hanging="360"/>
+      </w:pPr>
+      <w:rPr>
+        <w:rFonts w:ascii="Symbol" w:hAnsi="Symbol" w:hint="default"/>
+      </w:rPr>
+    </w:lvl>
+    <w:lvl w:ilvl="4" w:tplc="04090003" w:tentative="1">
+      <w:start w:val="1"/>
+      <w:numFmt w:val="bullet"/>
+      <w:lvlText w:val="o"/>
+      <w:lvlJc w:val="left"/>
+      <w:pPr>
+        <w:ind w:left="3600" w:hanging="360"/>
+      </w:pPr>
+      <w:rPr>
+        <w:rFonts w:ascii="Courier New" w:hAnsi="Courier New" w:cs="Courier New" w:hint="default"/>
+      </w:rPr>
+    </w:lvl>
+    <w:lvl w:ilvl="5" w:tplc="04090005" w:tentative="1">
+      <w:start w:val="1"/>
+      <w:numFmt w:val="bullet"/>
+      <w:lvlText w:val=""/>
+      <w:lvlJc w:val="left"/>
+      <w:pPr>
+        <w:ind w:left="4320" w:hanging="360"/>
+      </w:pPr>
+      <w:rPr>
+        <w:rFonts w:ascii="Wingdings" w:hAnsi="Wingdings" w:hint="default"/>
+      </w:rPr>
+    </w:lvl>
+    <w:lvl w:ilvl="6" w:tplc="04090001" w:tentative="1">
+      <w:start w:val="1"/>
+      <w:numFmt w:val="bullet"/>
+      <w:lvlText w:val=""/>
+      <w:lvlJc w:val="left"/>
+      <w:pPr>
+        <w:ind w:left="5040" w:hanging="360"/>
+      </w:pPr>
+      <w:rPr>
+        <w:rFonts w:ascii="Symbol" w:hAnsi="Symbol" w:hint="default"/>
+      </w:rPr>
+    </w:lvl>
+    <w:lvl w:ilvl="7" w:tplc="04090003" w:tentative="1">
+      <w:start w:val="1"/>
+      <w:numFmt w:val="bullet"/>
+      <w:lvlText w:val="o"/>
+      <w:lvlJc w:val="left"/>
+      <w:pPr>
+        <w:ind w:left="5760" w:hanging="360"/>
+      </w:pPr>
+      <w:rPr>
+        <w:rFonts w:ascii="Courier New" w:hAnsi="Courier New" w:cs="Courier New" w:hint="default"/>
+      </w:rPr>
+    </w:lvl>
+    <w:lvl w:ilvl="8" w:tplc="04090005" w:tentative="1">
+      <w:start w:val="1"/>
+      <w:numFmt w:val="bullet"/>
+      <w:lvlText w:val=""/>
+      <w:lvlJc w:val="left"/>
+      <w:pPr>
+        <w:ind w:left="6480" w:hanging="360"/>
+      </w:pPr>
+      <w:rPr>
+        <w:rFonts w:ascii="Wingdings" w:hAnsi="Wingdings" w:hint="default"/>
+      </w:rPr>
+    </w:lvl>
+  </w:abstractNum>
+  <w:abstractNum w:abstractNumId="11" w15:restartNumberingAfterBreak="0">
+    <w:nsid w:val="61AE271C"/>
+    <w:multiLevelType w:val="hybridMultilevel"/>
+    <w:tmpl w:val="3B3822E0"/>
+    <w:lvl w:ilvl="0" w:tplc="04090001">
+      <w:start w:val="1"/>
+      <w:numFmt w:val="bullet"/>
+      <w:lvlText w:val=""/>
+      <w:lvlJc w:val="left"/>
+      <w:pPr>
+        <w:ind w:left="720" w:hanging="360"/>
+      </w:pPr>
+      <w:rPr>
+        <w:rFonts w:ascii="Symbol" w:hAnsi="Symbol" w:hint="default"/>
+      </w:rPr>
+    </w:lvl>
+    <w:lvl w:ilvl="1" w:tplc="04090003" w:tentative="1">
+      <w:start w:val="1"/>
+      <w:numFmt w:val="bullet"/>
+      <w:lvlText w:val="o"/>
+      <w:lvlJc w:val="left"/>
+      <w:pPr>
+        <w:ind w:left="1440" w:hanging="360"/>
+      </w:pPr>
+      <w:rPr>
+        <w:rFonts w:ascii="Courier New" w:hAnsi="Courier New" w:cs="Courier New" w:hint="default"/>
+      </w:rPr>
+    </w:lvl>
+    <w:lvl w:ilvl="2" w:tplc="04090005" w:tentative="1">
+      <w:start w:val="1"/>
+      <w:numFmt w:val="bullet"/>
+      <w:lvlText w:val=""/>
+      <w:lvlJc w:val="left"/>
+      <w:pPr>
+        <w:ind w:left="2160" w:hanging="360"/>
+      </w:pPr>
+      <w:rPr>
+        <w:rFonts w:ascii="Wingdings" w:hAnsi="Wingdings" w:hint="default"/>
+      </w:rPr>
+    </w:lvl>
+    <w:lvl w:ilvl="3" w:tplc="04090001" w:tentative="1">
+      <w:start w:val="1"/>
+      <w:numFmt w:val="bullet"/>
+      <w:lvlText w:val=""/>
+      <w:lvlJc w:val="left"/>
+      <w:pPr>
+        <w:ind w:left="2880" w:hanging="360"/>
+      </w:pPr>
+      <w:rPr>
+        <w:rFonts w:ascii="Symbol" w:hAnsi="Symbol" w:hint="default"/>
+      </w:rPr>
+    </w:lvl>
+    <w:lvl w:ilvl="4" w:tplc="04090003" w:tentative="1">
+      <w:start w:val="1"/>
+      <w:numFmt w:val="bullet"/>
+      <w:lvlText w:val="o"/>
+      <w:lvlJc w:val="left"/>
+      <w:pPr>
+        <w:ind w:left="3600" w:hanging="360"/>
+      </w:pPr>
+      <w:rPr>
+        <w:rFonts w:ascii="Courier New" w:hAnsi="Courier New" w:cs="Courier New" w:hint="default"/>
+      </w:rPr>
+    </w:lvl>
+    <w:lvl w:ilvl="5" w:tplc="04090005" w:tentative="1">
+      <w:start w:val="1"/>
+      <w:numFmt w:val="bullet"/>
+      <w:lvlText w:val=""/>
+      <w:lvlJc w:val="left"/>
+      <w:pPr>
+        <w:ind w:left="4320" w:hanging="360"/>
+      </w:pPr>
+      <w:rPr>
+        <w:rFonts w:ascii="Wingdings" w:hAnsi="Wingdings" w:hint="default"/>
+      </w:rPr>
+    </w:lvl>
+    <w:lvl w:ilvl="6" w:tplc="04090001" w:tentative="1">
+      <w:start w:val="1"/>
+      <w:numFmt w:val="bullet"/>
+      <w:lvlText w:val=""/>
+      <w:lvlJc w:val="left"/>
+      <w:pPr>
+        <w:ind w:left="5040" w:hanging="360"/>
+      </w:pPr>
+      <w:rPr>
+        <w:rFonts w:ascii="Symbol" w:hAnsi="Symbol" w:hint="default"/>
+      </w:rPr>
+    </w:lvl>
+    <w:lvl w:ilvl="7" w:tplc="04090003" w:tentative="1">
+      <w:start w:val="1"/>
+      <w:numFmt w:val="bullet"/>
+      <w:lvlText w:val="o"/>
+      <w:lvlJc w:val="left"/>
+      <w:pPr>
+        <w:ind w:left="5760" w:hanging="360"/>
+      </w:pPr>
+      <w:rPr>
+        <w:rFonts w:ascii="Courier New" w:hAnsi="Courier New" w:cs="Courier New" w:hint="default"/>
+      </w:rPr>
+    </w:lvl>
+    <w:lvl w:ilvl="8" w:tplc="04090005" w:tentative="1">
+      <w:start w:val="1"/>
+      <w:numFmt w:val="bullet"/>
+      <w:lvlText w:val=""/>
+      <w:lvlJc w:val="left"/>
+      <w:pPr>
+        <w:ind w:left="6480" w:hanging="360"/>
+      </w:pPr>
+      <w:rPr>
+        <w:rFonts w:ascii="Wingdings" w:hAnsi="Wingdings" w:hint="default"/>
+      </w:rPr>
+    </w:lvl>
+  </w:abstractNum>
+  <w:abstractNum w:abstractNumId="12" w15:restartNumberingAfterBreak="0">
     <w:nsid w:val="63E75608"/>
     <w:multiLevelType w:val="hybridMultilevel"/>
     <w:tmpl w:val="6F82546A"/>
@@ -3315,7 +4920,7 @@
       </w:rPr>
     </w:lvl>
   </w:abstractNum>
-  <w:abstractNum w:abstractNumId="6" w15:restartNumberingAfterBreak="0">
+  <w:abstractNum w:abstractNumId="13" w15:restartNumberingAfterBreak="0">
     <w:nsid w:val="723124FD"/>
     <w:multiLevelType w:val="hybridMultilevel"/>
     <w:tmpl w:val="74B498F0"/>
@@ -3428,7 +5033,7 @@
       </w:rPr>
     </w:lvl>
   </w:abstractNum>
-  <w:abstractNum w:abstractNumId="7" w15:restartNumberingAfterBreak="0">
+  <w:abstractNum w:abstractNumId="14" w15:restartNumberingAfterBreak="0">
     <w:nsid w:val="72742245"/>
     <w:multiLevelType w:val="hybridMultilevel"/>
     <w:tmpl w:val="DA126B78"/>
@@ -3542,34 +5147,55 @@
     </w:lvl>
   </w:abstractNum>
   <w:num w:numId="1">
-    <w:abstractNumId w:val="2"/>
+    <w:abstractNumId w:val="3"/>
   </w:num>
   <w:num w:numId="2">
     <w:abstractNumId w:val="0"/>
   </w:num>
   <w:num w:numId="3">
+    <w:abstractNumId w:val="14"/>
+  </w:num>
+  <w:num w:numId="4">
     <w:abstractNumId w:val="7"/>
   </w:num>
-  <w:num w:numId="4">
-    <w:abstractNumId w:val="4"/>
-  </w:num>
   <w:num w:numId="5">
-    <w:abstractNumId w:val="6"/>
+    <w:abstractNumId w:val="13"/>
   </w:num>
   <w:num w:numId="6">
     <w:abstractNumId w:val="1"/>
   </w:num>
   <w:num w:numId="7">
-    <w:abstractNumId w:val="5"/>
+    <w:abstractNumId w:val="12"/>
   </w:num>
   <w:num w:numId="8">
-    <w:abstractNumId w:val="3"/>
+    <w:abstractNumId w:val="4"/>
+  </w:num>
+  <w:num w:numId="9">
+    <w:abstractNumId w:val="2"/>
+  </w:num>
+  <w:num w:numId="10">
+    <w:abstractNumId w:val="6"/>
+  </w:num>
+  <w:num w:numId="11">
+    <w:abstractNumId w:val="8"/>
+  </w:num>
+  <w:num w:numId="12">
+    <w:abstractNumId w:val="10"/>
+  </w:num>
+  <w:num w:numId="13">
+    <w:abstractNumId w:val="11"/>
+  </w:num>
+  <w:num w:numId="14">
+    <w:abstractNumId w:val="9"/>
+  </w:num>
+  <w:num w:numId="15">
+    <w:abstractNumId w:val="5"/>
   </w:num>
 </w:numbering>
 </file>
 
 <file path=word/styles.xml><?xml version="1.0" encoding="utf-8"?>
-<w:styles xmlns:mc="http://schemas.openxmlformats.org/markup-compatibility/2006" xmlns:r="http://schemas.openxmlformats.org/officeDocument/2006/relationships" xmlns:w="http://schemas.openxmlformats.org/wordprocessingml/2006/main" xmlns:w14="http://schemas.microsoft.com/office/word/2010/wordml" xmlns:w15="http://schemas.microsoft.com/office/word/2012/wordml" xmlns:w16cex="http://schemas.microsoft.com/office/word/2018/wordml/cex" xmlns:w16cid="http://schemas.microsoft.com/office/word/2016/wordml/cid" xmlns:w16="http://schemas.microsoft.com/office/word/2018/wordml" xmlns:w16se="http://schemas.microsoft.com/office/word/2015/wordml/symex" mc:Ignorable="w14 w15 w16se w16cid w16 w16cex">
+<w:styles xmlns:mc="http://schemas.openxmlformats.org/markup-compatibility/2006" xmlns:r="http://schemas.openxmlformats.org/officeDocument/2006/relationships" xmlns:w="http://schemas.openxmlformats.org/wordprocessingml/2006/main" xmlns:w14="http://schemas.microsoft.com/office/word/2010/wordml" xmlns:w15="http://schemas.microsoft.com/office/word/2012/wordml" xmlns:w16cex="http://schemas.microsoft.com/office/word/2018/wordml/cex" xmlns:w16cid="http://schemas.microsoft.com/office/word/2016/wordml/cid" xmlns:w16="http://schemas.microsoft.com/office/word/2018/wordml" xmlns:w16sdtdh="http://schemas.microsoft.com/office/word/2020/wordml/sdtdatahash" xmlns:w16se="http://schemas.microsoft.com/office/word/2015/wordml/symex" mc:Ignorable="w14 w15 w16se w16cid w16 w16cex w16sdtdh">
   <w:docDefaults>
     <w:rPrDefault>
       <w:rPr>

</xml_diff>

<commit_message>
login registration, home page ,
</commit_message>
<xml_diff>
--- a/Predlog projekta.docx
+++ b/Predlog projekta.docx
@@ -2791,7 +2791,25 @@
           <w:szCs w:val="24"/>
           <w:lang w:val="sr-Latn-RS"/>
         </w:rPr>
-        <w:t>3. Korak (opcionalan u zavisnosti od 2.):</w:t>
+        <w:t>3. Korak (opcio</w:t>
+      </w:r>
+      <w:r>
+        <w:rPr>
+          <w:b/>
+          <w:sz w:val="24"/>
+          <w:szCs w:val="24"/>
+          <w:lang w:val="sr-Latn-RS"/>
+        </w:rPr>
+        <w:t xml:space="preserve">n </w:t>
+      </w:r>
+      <w:r>
+        <w:rPr>
+          <w:b/>
+          <w:sz w:val="24"/>
+          <w:szCs w:val="24"/>
+          <w:lang w:val="sr-Latn-RS"/>
+        </w:rPr>
+        <w:t>u zavisnosti od 2.):</w:t>
       </w:r>
     </w:p>
     <w:p>

</xml_diff>